<commit_message>
Transforming the GPX to add a name
</commit_message>
<xml_diff>
--- a/docs/assets/Survey Aide Memoire.docx
+++ b/docs/assets/Survey Aide Memoire.docx
@@ -2,8 +2,22 @@
 <file path=word/document.xml><?xml version="1.0" encoding="utf-8"?>
 <w:document xmlns:wpc="http://schemas.microsoft.com/office/word/2010/wordprocessingCanvas" xmlns:mc="http://schemas.openxmlformats.org/markup-compatibility/2006" xmlns:o="urn:schemas-microsoft-com:office:office" xmlns:r="http://schemas.openxmlformats.org/officeDocument/2006/relationships" xmlns:m="http://schemas.openxmlformats.org/officeDocument/2006/math" xmlns:v="urn:schemas-microsoft-com:vml" xmlns:wp14="http://schemas.microsoft.com/office/word/2010/wordprocessingDrawing" xmlns:wp="http://schemas.openxmlformats.org/drawingml/2006/wordprocessingDrawing" xmlns:w10="urn:schemas-microsoft-com:office:word" xmlns:w="http://schemas.openxmlformats.org/wordprocessingml/2006/main" xmlns:w14="http://schemas.microsoft.com/office/word/2010/wordml" xmlns:w15="http://schemas.microsoft.com/office/word/2012/wordml" xmlns:wpg="http://schemas.microsoft.com/office/word/2010/wordprocessingGroup" xmlns:wpi="http://schemas.microsoft.com/office/word/2010/wordprocessingInk" xmlns:wne="http://schemas.microsoft.com/office/word/2006/wordml" xmlns:wps="http://schemas.microsoft.com/office/word/2010/wordprocessingShape" mc:Ignorable="w14 w15 wp14">
   <w:body>
-    <w:p/>
-    <w:p/>
+    <w:p>
+      <w:pPr>
+        <w:rPr>
+          <w:sz w:val="24"/>
+          <w:szCs w:val="24"/>
+        </w:rPr>
+      </w:pPr>
+    </w:p>
+    <w:p>
+      <w:pPr>
+        <w:rPr>
+          <w:sz w:val="24"/>
+          <w:szCs w:val="24"/>
+        </w:rPr>
+      </w:pPr>
+    </w:p>
     <w:tbl>
       <w:tblPr>
         <w:tblStyle w:val="TableGrid"/>
@@ -31,82 +45,126 @@
             <w:pPr>
               <w:rPr>
                 <w:rFonts w:ascii="Arial Black" w:hAnsi="Arial Black"/>
-              </w:rPr>
-            </w:pPr>
-            <w:r>
-              <w:rPr>
-                <w:rFonts w:ascii="Arial Black" w:hAnsi="Arial Black"/>
-              </w:rPr>
-              <w:t>N</w:t>
-            </w:r>
-            <w:r>
-              <w:rPr>
-                <w:rFonts w:ascii="Arial Black" w:hAnsi="Arial Black"/>
-              </w:rPr>
-              <w:t xml:space="preserve">AME: </w:t>
-            </w:r>
-            <w:r>
-              <w:rPr>
-                <w:rFonts w:ascii="Arial Black" w:hAnsi="Arial Black"/>
-              </w:rPr>
-              <w:t>……………………………………………….</w:t>
-            </w:r>
-          </w:p>
-          <w:p>
-            <w:pPr>
-              <w:rPr>
-                <w:rFonts w:ascii="Arial Black" w:hAnsi="Arial Black"/>
-              </w:rPr>
-            </w:pPr>
-          </w:p>
-          <w:p>
-            <w:pPr>
-              <w:rPr>
-                <w:rFonts w:ascii="Arial Black" w:hAnsi="Arial Black"/>
-              </w:rPr>
-            </w:pPr>
-            <w:r>
-              <w:rPr>
-                <w:rFonts w:ascii="Arial Black" w:hAnsi="Arial Black"/>
+                <w:sz w:val="40"/>
+                <w:szCs w:val="40"/>
+              </w:rPr>
+            </w:pPr>
+            <w:r>
+              <w:rPr>
+                <w:rFonts w:ascii="Arial Black" w:hAnsi="Arial Black"/>
+                <w:sz w:val="40"/>
+                <w:szCs w:val="40"/>
+              </w:rPr>
+              <w:t>SPAINS HALL</w:t>
+            </w:r>
+          </w:p>
+          <w:p>
+            <w:pPr>
+              <w:rPr>
+                <w:rFonts w:ascii="Arial Black" w:hAnsi="Arial Black"/>
+                <w:sz w:val="24"/>
+                <w:szCs w:val="24"/>
+              </w:rPr>
+            </w:pPr>
+          </w:p>
+          <w:p>
+            <w:pPr>
+              <w:rPr>
+                <w:rFonts w:ascii="Arial Black" w:hAnsi="Arial Black"/>
+                <w:sz w:val="24"/>
+                <w:szCs w:val="24"/>
+              </w:rPr>
+            </w:pPr>
+            <w:r>
+              <w:rPr>
+                <w:rFonts w:ascii="Arial Black" w:hAnsi="Arial Black"/>
+                <w:sz w:val="24"/>
+                <w:szCs w:val="24"/>
+              </w:rPr>
+              <w:t xml:space="preserve">NAME: </w:t>
+            </w:r>
+            <w:r>
+              <w:rPr>
+                <w:rFonts w:ascii="Arial Black" w:hAnsi="Arial Black"/>
+                <w:sz w:val="24"/>
+                <w:szCs w:val="24"/>
+              </w:rPr>
+              <w:t>………………………………………….</w:t>
+            </w:r>
+          </w:p>
+          <w:p>
+            <w:pPr>
+              <w:rPr>
+                <w:rFonts w:ascii="Arial Black" w:hAnsi="Arial Black"/>
+                <w:sz w:val="24"/>
+                <w:szCs w:val="24"/>
+              </w:rPr>
+            </w:pPr>
+          </w:p>
+          <w:p>
+            <w:pPr>
+              <w:rPr>
+                <w:rFonts w:ascii="Arial Black" w:hAnsi="Arial Black"/>
+                <w:sz w:val="24"/>
+                <w:szCs w:val="24"/>
+              </w:rPr>
+            </w:pPr>
+            <w:r>
+              <w:rPr>
+                <w:rFonts w:ascii="Arial Black" w:hAnsi="Arial Black"/>
+                <w:sz w:val="24"/>
+                <w:szCs w:val="24"/>
               </w:rPr>
               <w:t>DATE:</w:t>
             </w:r>
             <w:r>
               <w:rPr>
                 <w:rFonts w:ascii="Arial Black" w:hAnsi="Arial Black"/>
-              </w:rPr>
-              <w:t xml:space="preserve"> ………………………………………………..</w:t>
-            </w:r>
-          </w:p>
-          <w:p>
-            <w:pPr>
-              <w:rPr>
-                <w:rFonts w:ascii="Arial Black" w:hAnsi="Arial Black"/>
-              </w:rPr>
-            </w:pPr>
-          </w:p>
-          <w:p>
-            <w:pPr>
-              <w:rPr>
-                <w:rFonts w:ascii="Arial Black" w:hAnsi="Arial Black"/>
-              </w:rPr>
-            </w:pPr>
-          </w:p>
-          <w:p>
-            <w:pPr>
-              <w:rPr>
-                <w:rFonts w:ascii="Arial Black" w:hAnsi="Arial Black"/>
-              </w:rPr>
-            </w:pPr>
-            <w:r>
-              <w:rPr>
-                <w:rFonts w:ascii="Arial Black" w:hAnsi="Arial Black"/>
+                <w:sz w:val="24"/>
+                <w:szCs w:val="24"/>
+              </w:rPr>
+              <w:t xml:space="preserve"> …………………………………………..</w:t>
+            </w:r>
+          </w:p>
+          <w:p>
+            <w:pPr>
+              <w:rPr>
+                <w:rFonts w:ascii="Arial Black" w:hAnsi="Arial Black"/>
+                <w:sz w:val="24"/>
+                <w:szCs w:val="24"/>
+              </w:rPr>
+            </w:pPr>
+          </w:p>
+          <w:p>
+            <w:pPr>
+              <w:rPr>
+                <w:rFonts w:ascii="Arial Black" w:hAnsi="Arial Black"/>
+                <w:sz w:val="24"/>
+                <w:szCs w:val="24"/>
+              </w:rPr>
+            </w:pPr>
+          </w:p>
+          <w:p>
+            <w:pPr>
+              <w:rPr>
+                <w:rFonts w:ascii="Arial Black" w:hAnsi="Arial Black"/>
+                <w:sz w:val="24"/>
+                <w:szCs w:val="24"/>
+              </w:rPr>
+            </w:pPr>
+            <w:r>
+              <w:rPr>
+                <w:rFonts w:ascii="Arial Black" w:hAnsi="Arial Black"/>
+                <w:sz w:val="24"/>
+                <w:szCs w:val="24"/>
               </w:rPr>
               <w:t>S</w:t>
             </w:r>
             <w:r>
               <w:rPr>
                 <w:rFonts w:ascii="Arial Black" w:hAnsi="Arial Black"/>
+                <w:sz w:val="24"/>
+                <w:szCs w:val="24"/>
               </w:rPr>
               <w:t>URVEY AIDE MEMOIRE</w:t>
             </w:r>
@@ -115,11 +173,15 @@
             <w:pPr>
               <w:rPr>
                 <w:rFonts w:ascii="Arial Black" w:hAnsi="Arial Black"/>
-              </w:rPr>
-            </w:pPr>
-            <w:r>
-              <w:rPr>
-                <w:rFonts w:ascii="Arial Black" w:hAnsi="Arial Black"/>
+                <w:sz w:val="24"/>
+                <w:szCs w:val="24"/>
+              </w:rPr>
+            </w:pPr>
+            <w:r>
+              <w:rPr>
+                <w:rFonts w:ascii="Arial Black" w:hAnsi="Arial Black"/>
+                <w:sz w:val="24"/>
+                <w:szCs w:val="24"/>
               </w:rPr>
               <w:t>----------------------------------------</w:t>
             </w:r>
@@ -128,24 +190,15 @@
             <w:pPr>
               <w:rPr>
                 <w:rFonts w:ascii="Arial Black" w:hAnsi="Arial Black"/>
-              </w:rPr>
-            </w:pPr>
-            <w:r>
-              <w:rPr>
-                <w:rFonts w:ascii="Arial Black" w:hAnsi="Arial Black"/>
-              </w:rPr>
-              <w:t>TRANSECT NO.</w:t>
-            </w:r>
-          </w:p>
-          <w:p>
-            <w:pPr>
-              <w:rPr>
-                <w:rFonts w:ascii="Arial Black" w:hAnsi="Arial Black"/>
-              </w:rPr>
-            </w:pPr>
-            <w:r>
-              <w:rPr>
-                <w:rFonts w:ascii="Arial Black" w:hAnsi="Arial Black"/>
+                <w:sz w:val="24"/>
+                <w:szCs w:val="24"/>
+              </w:rPr>
+            </w:pPr>
+            <w:r>
+              <w:rPr>
+                <w:rFonts w:ascii="Arial Black" w:hAnsi="Arial Black"/>
+                <w:sz w:val="24"/>
+                <w:szCs w:val="24"/>
               </w:rPr>
               <w:t>QUADRAT NO.</w:t>
             </w:r>
@@ -154,11 +207,15 @@
             <w:pPr>
               <w:rPr>
                 <w:rFonts w:ascii="Arial Black" w:hAnsi="Arial Black"/>
-              </w:rPr>
-            </w:pPr>
-            <w:r>
-              <w:rPr>
-                <w:rFonts w:ascii="Arial Black" w:hAnsi="Arial Black"/>
+                <w:sz w:val="24"/>
+                <w:szCs w:val="24"/>
+              </w:rPr>
+            </w:pPr>
+            <w:r>
+              <w:rPr>
+                <w:rFonts w:ascii="Arial Black" w:hAnsi="Arial Black"/>
+                <w:sz w:val="24"/>
+                <w:szCs w:val="24"/>
               </w:rPr>
               <w:t>WAYPOINT NO.</w:t>
             </w:r>
@@ -167,26 +224,32 @@
             <w:pPr>
               <w:rPr>
                 <w:rFonts w:ascii="Arial Black" w:hAnsi="Arial Black"/>
-              </w:rPr>
-            </w:pPr>
-            <w:r>
-              <w:rPr>
-                <w:rFonts w:ascii="Arial Black" w:hAnsi="Arial Black"/>
+                <w:sz w:val="24"/>
+                <w:szCs w:val="24"/>
+              </w:rPr>
+            </w:pPr>
+            <w:r>
+              <w:rPr>
+                <w:rFonts w:ascii="Arial Black" w:hAnsi="Arial Black"/>
+                <w:sz w:val="24"/>
+                <w:szCs w:val="24"/>
               </w:rPr>
               <w:t>GARMIN GRID REFERENCE</w:t>
             </w:r>
-            <w:bookmarkStart w:id="0" w:name="_GoBack"/>
-            <w:bookmarkEnd w:id="0"/>
-          </w:p>
-          <w:p>
-            <w:pPr>
-              <w:rPr>
-                <w:rFonts w:ascii="Arial Black" w:hAnsi="Arial Black"/>
-              </w:rPr>
-            </w:pPr>
-            <w:r>
-              <w:rPr>
-                <w:rFonts w:ascii="Arial Black" w:hAnsi="Arial Black"/>
+          </w:p>
+          <w:p>
+            <w:pPr>
+              <w:rPr>
+                <w:rFonts w:ascii="Arial Black" w:hAnsi="Arial Black"/>
+                <w:sz w:val="24"/>
+                <w:szCs w:val="24"/>
+              </w:rPr>
+            </w:pPr>
+            <w:r>
+              <w:rPr>
+                <w:rFonts w:ascii="Arial Black" w:hAnsi="Arial Black"/>
+                <w:sz w:val="24"/>
+                <w:szCs w:val="24"/>
               </w:rPr>
               <w:t>PHOTO UP</w:t>
             </w:r>
@@ -195,11 +258,15 @@
             <w:pPr>
               <w:rPr>
                 <w:rFonts w:ascii="Arial Black" w:hAnsi="Arial Black"/>
-              </w:rPr>
-            </w:pPr>
-            <w:r>
-              <w:rPr>
-                <w:rFonts w:ascii="Arial Black" w:hAnsi="Arial Black"/>
+                <w:sz w:val="24"/>
+                <w:szCs w:val="24"/>
+              </w:rPr>
+            </w:pPr>
+            <w:r>
+              <w:rPr>
+                <w:rFonts w:ascii="Arial Black" w:hAnsi="Arial Black"/>
+                <w:sz w:val="24"/>
+                <w:szCs w:val="24"/>
               </w:rPr>
               <w:t>PHOTO DOWN</w:t>
             </w:r>
@@ -208,23 +275,23 @@
             <w:pPr>
               <w:rPr>
                 <w:rFonts w:ascii="Arial Black" w:hAnsi="Arial Black"/>
-              </w:rPr>
-            </w:pPr>
-            <w:r>
-              <w:rPr>
-                <w:rFonts w:ascii="Arial Black" w:hAnsi="Arial Black"/>
-              </w:rPr>
-              <w:t xml:space="preserve">WETNESS (DRY) 1-5 (WATER 5 CM </w:t>
-            </w:r>
-            <w:r>
-              <w:rPr>
-                <w:rFonts w:ascii="Arial Black" w:hAnsi="Arial Black"/>
-              </w:rPr>
-              <w:t>+</w:t>
-            </w:r>
-            <w:r>
-              <w:rPr>
-                <w:rFonts w:ascii="Arial Black" w:hAnsi="Arial Black"/>
+                <w:sz w:val="24"/>
+                <w:szCs w:val="24"/>
+              </w:rPr>
+            </w:pPr>
+            <w:r>
+              <w:rPr>
+                <w:rFonts w:ascii="Arial Black" w:hAnsi="Arial Black"/>
+                <w:sz w:val="24"/>
+                <w:szCs w:val="24"/>
+              </w:rPr>
+              <w:t>WETNESS (DRY) 1-5 (WATER 5 CM +</w:t>
+            </w:r>
+            <w:r>
+              <w:rPr>
+                <w:rFonts w:ascii="Arial Black" w:hAnsi="Arial Black"/>
+                <w:sz w:val="24"/>
+                <w:szCs w:val="24"/>
               </w:rPr>
               <w:t>)</w:t>
             </w:r>
@@ -233,19 +300,32 @@
             <w:pPr>
               <w:rPr>
                 <w:rFonts w:ascii="Arial Black" w:hAnsi="Arial Black"/>
-              </w:rPr>
-            </w:pPr>
-            <w:r>
-              <w:rPr>
-                <w:rFonts w:ascii="Arial Black" w:hAnsi="Arial Black"/>
+                <w:sz w:val="24"/>
+                <w:szCs w:val="24"/>
+              </w:rPr>
+            </w:pPr>
+            <w:r>
+              <w:rPr>
+                <w:rFonts w:ascii="Arial Black" w:hAnsi="Arial Black"/>
+                <w:sz w:val="24"/>
+                <w:szCs w:val="24"/>
               </w:rPr>
               <w:t>CANOPY PERCENTAGE COVER</w:t>
             </w:r>
           </w:p>
           <w:p>
-            <w:r>
-              <w:rPr>
-                <w:rFonts w:ascii="Arial Black" w:hAnsi="Arial Black"/>
+            <w:pPr>
+              <w:rPr>
+                <w:rFonts w:ascii="Arial Black" w:hAnsi="Arial Black"/>
+                <w:sz w:val="24"/>
+                <w:szCs w:val="24"/>
+              </w:rPr>
+            </w:pPr>
+            <w:r>
+              <w:rPr>
+                <w:rFonts w:ascii="Arial Black" w:hAnsi="Arial Black"/>
+                <w:sz w:val="24"/>
+                <w:szCs w:val="24"/>
               </w:rPr>
               <w:t>SPECIES LIST…</w:t>
             </w:r>
@@ -255,7 +335,17 @@
           <w:tcPr>
             <w:tcW w:w="5228" w:type="dxa"/>
           </w:tcPr>
-          <w:p/>
+          <w:p>
+            <w:pPr>
+              <w:rPr>
+                <w:rFonts w:ascii="Arial Black" w:hAnsi="Arial Black"/>
+                <w:sz w:val="24"/>
+                <w:szCs w:val="24"/>
+              </w:rPr>
+            </w:pPr>
+            <w:bookmarkStart w:id="0" w:name="_GoBack"/>
+            <w:bookmarkEnd w:id="0"/>
+          </w:p>
         </w:tc>
       </w:tr>
       <w:tr>
@@ -263,17 +353,41 @@
           <w:tcPr>
             <w:tcW w:w="5228" w:type="dxa"/>
           </w:tcPr>
-          <w:p/>
+          <w:p>
+            <w:pPr>
+              <w:rPr>
+                <w:rFonts w:ascii="Arial Black" w:hAnsi="Arial Black"/>
+                <w:sz w:val="24"/>
+                <w:szCs w:val="24"/>
+              </w:rPr>
+            </w:pPr>
+          </w:p>
         </w:tc>
         <w:tc>
           <w:tcPr>
             <w:tcW w:w="5228" w:type="dxa"/>
           </w:tcPr>
-          <w:p/>
+          <w:p>
+            <w:pPr>
+              <w:rPr>
+                <w:rFonts w:ascii="Arial Black" w:hAnsi="Arial Black"/>
+                <w:sz w:val="24"/>
+                <w:szCs w:val="24"/>
+              </w:rPr>
+            </w:pPr>
+          </w:p>
         </w:tc>
       </w:tr>
     </w:tbl>
-    <w:p/>
+    <w:p>
+      <w:pPr>
+        <w:rPr>
+          <w:rFonts w:ascii="Arial Black" w:hAnsi="Arial Black"/>
+          <w:sz w:val="24"/>
+          <w:szCs w:val="24"/>
+        </w:rPr>
+      </w:pPr>
+    </w:p>
     <w:sectPr>
       <w:pgSz w:w="11906" w:h="16838"/>
       <w:pgMar w:top="720" w:right="720" w:bottom="720" w:left="720" w:header="708" w:footer="708" w:gutter="0"/>
@@ -1023,7 +1137,7 @@
 </file>
 
 <file path=customXml/itemProps1.xml><?xml version="1.0" encoding="utf-8"?>
-<ds:datastoreItem xmlns:ds="http://schemas.openxmlformats.org/officeDocument/2006/customXml" ds:itemID="{C1F493BA-A26B-45D3-973F-D4610441B718}">
+<ds:datastoreItem xmlns:ds="http://schemas.openxmlformats.org/officeDocument/2006/customXml" ds:itemID="{FC045607-28C0-463B-9D80-91602E91192D}">
   <ds:schemaRefs>
     <ds:schemaRef ds:uri="http://schemas.openxmlformats.org/officeDocument/2006/bibliography"/>
   </ds:schemaRefs>

</xml_diff>

<commit_message>
Survey points from today.
</commit_message>
<xml_diff>
--- a/docs/assets/Survey Aide Memoire.docx
+++ b/docs/assets/Survey Aide Memoire.docx
@@ -21,7 +21,7 @@
     <w:tbl>
       <w:tblPr>
         <w:tblStyle w:val="TableGrid"/>
-        <w:tblW w:w="0" w:type="auto"/>
+        <w:tblW w:w="15684" w:type="dxa"/>
         <w:tblBorders>
           <w:top w:val="none" w:sz="0" w:space="0" w:color="auto"/>
           <w:left w:val="none" w:sz="0" w:space="0" w:color="auto"/>
@@ -35,6 +35,7 @@
       <w:tblGrid>
         <w:gridCol w:w="5228"/>
         <w:gridCol w:w="5228"/>
+        <w:gridCol w:w="5228"/>
       </w:tblGrid>
       <w:tr>
         <w:tc>
@@ -142,15 +143,7 @@
                 <w:sz w:val="24"/>
                 <w:szCs w:val="24"/>
               </w:rPr>
-              <w:t>S</w:t>
-            </w:r>
-            <w:r>
-              <w:rPr>
-                <w:rFonts w:ascii="Arial Black" w:hAnsi="Arial Black"/>
-                <w:sz w:val="24"/>
-                <w:szCs w:val="24"/>
-              </w:rPr>
-              <w:t>URVEY AIDE MEMOIRE</w:t>
+              <w:t>SURVEY AIDE MEMOIRE</w:t>
             </w:r>
           </w:p>
           <w:p>
@@ -201,6 +194,23 @@
                 <w:sz w:val="24"/>
                 <w:szCs w:val="24"/>
               </w:rPr>
+              <w:t>GARMIN WAYPOINT NO.</w:t>
+            </w:r>
+          </w:p>
+          <w:p>
+            <w:pPr>
+              <w:rPr>
+                <w:rFonts w:ascii="Arial Black" w:hAnsi="Arial Black"/>
+                <w:sz w:val="24"/>
+                <w:szCs w:val="24"/>
+              </w:rPr>
+            </w:pPr>
+            <w:r>
+              <w:rPr>
+                <w:rFonts w:ascii="Arial Black" w:hAnsi="Arial Black"/>
+                <w:sz w:val="24"/>
+                <w:szCs w:val="24"/>
+              </w:rPr>
               <w:t xml:space="preserve">GARMIN </w:t>
             </w:r>
             <w:r>
@@ -211,8 +221,6 @@
               </w:rPr>
               <w:t>10 FIGURE OS GRID REF</w:t>
             </w:r>
-            <w:bookmarkStart w:id="0" w:name="_GoBack"/>
-            <w:bookmarkEnd w:id="0"/>
           </w:p>
           <w:p>
             <w:pPr>
@@ -262,15 +270,7 @@
                 <w:sz w:val="24"/>
                 <w:szCs w:val="24"/>
               </w:rPr>
-              <w:t>WETNESS (DRY) 1-5 (WATER 5 CM +</w:t>
-            </w:r>
-            <w:r>
-              <w:rPr>
-                <w:rFonts w:ascii="Arial Black" w:hAnsi="Arial Black"/>
-                <w:sz w:val="24"/>
-                <w:szCs w:val="24"/>
-              </w:rPr>
-              <w:t>)</w:t>
+              <w:t>WETNESS (DRY) 1-5 (WATER 5 CM +)</w:t>
             </w:r>
           </w:p>
           <w:p>
@@ -316,6 +316,303 @@
             <w:pPr>
               <w:rPr>
                 <w:rFonts w:ascii="Arial Black" w:hAnsi="Arial Black"/>
+                <w:sz w:val="40"/>
+                <w:szCs w:val="40"/>
+              </w:rPr>
+            </w:pPr>
+            <w:r>
+              <w:rPr>
+                <w:rFonts w:ascii="Arial Black" w:hAnsi="Arial Black"/>
+                <w:sz w:val="40"/>
+                <w:szCs w:val="40"/>
+              </w:rPr>
+              <w:t>SPAINS HALL</w:t>
+            </w:r>
+          </w:p>
+          <w:p>
+            <w:pPr>
+              <w:rPr>
+                <w:rFonts w:ascii="Arial Black" w:hAnsi="Arial Black"/>
+                <w:sz w:val="24"/>
+                <w:szCs w:val="24"/>
+              </w:rPr>
+            </w:pPr>
+          </w:p>
+          <w:p>
+            <w:pPr>
+              <w:rPr>
+                <w:rFonts w:ascii="Arial Black" w:hAnsi="Arial Black"/>
+                <w:sz w:val="24"/>
+                <w:szCs w:val="24"/>
+              </w:rPr>
+            </w:pPr>
+            <w:r>
+              <w:rPr>
+                <w:rFonts w:ascii="Arial Black" w:hAnsi="Arial Black"/>
+                <w:sz w:val="24"/>
+                <w:szCs w:val="24"/>
+              </w:rPr>
+              <w:t>NAME: ………………………………………….</w:t>
+            </w:r>
+          </w:p>
+          <w:p>
+            <w:pPr>
+              <w:rPr>
+                <w:rFonts w:ascii="Arial Black" w:hAnsi="Arial Black"/>
+                <w:sz w:val="24"/>
+                <w:szCs w:val="24"/>
+              </w:rPr>
+            </w:pPr>
+          </w:p>
+          <w:p>
+            <w:pPr>
+              <w:rPr>
+                <w:rFonts w:ascii="Arial Black" w:hAnsi="Arial Black"/>
+                <w:sz w:val="24"/>
+                <w:szCs w:val="24"/>
+              </w:rPr>
+            </w:pPr>
+            <w:r>
+              <w:rPr>
+                <w:rFonts w:ascii="Arial Black" w:hAnsi="Arial Black"/>
+                <w:sz w:val="24"/>
+                <w:szCs w:val="24"/>
+              </w:rPr>
+              <w:t>DATE: …………………………………………..</w:t>
+            </w:r>
+          </w:p>
+          <w:p>
+            <w:pPr>
+              <w:rPr>
+                <w:rFonts w:ascii="Arial Black" w:hAnsi="Arial Black"/>
+                <w:sz w:val="24"/>
+                <w:szCs w:val="24"/>
+              </w:rPr>
+            </w:pPr>
+          </w:p>
+          <w:p>
+            <w:pPr>
+              <w:rPr>
+                <w:rFonts w:ascii="Arial Black" w:hAnsi="Arial Black"/>
+                <w:sz w:val="24"/>
+                <w:szCs w:val="24"/>
+              </w:rPr>
+            </w:pPr>
+          </w:p>
+          <w:p>
+            <w:pPr>
+              <w:rPr>
+                <w:rFonts w:ascii="Arial Black" w:hAnsi="Arial Black"/>
+                <w:sz w:val="24"/>
+                <w:szCs w:val="24"/>
+              </w:rPr>
+            </w:pPr>
+            <w:r>
+              <w:rPr>
+                <w:rFonts w:ascii="Arial Black" w:hAnsi="Arial Black"/>
+                <w:sz w:val="24"/>
+                <w:szCs w:val="24"/>
+              </w:rPr>
+              <w:t>SURVEY AIDE MEMOIRE</w:t>
+            </w:r>
+          </w:p>
+          <w:p>
+            <w:pPr>
+              <w:rPr>
+                <w:rFonts w:ascii="Arial Black" w:hAnsi="Arial Black"/>
+                <w:sz w:val="24"/>
+                <w:szCs w:val="24"/>
+              </w:rPr>
+            </w:pPr>
+            <w:r>
+              <w:rPr>
+                <w:rFonts w:ascii="Arial Black" w:hAnsi="Arial Black"/>
+                <w:sz w:val="24"/>
+                <w:szCs w:val="24"/>
+              </w:rPr>
+              <w:t>----------------------------------------</w:t>
+            </w:r>
+          </w:p>
+          <w:p>
+            <w:pPr>
+              <w:rPr>
+                <w:rFonts w:ascii="Arial Black" w:hAnsi="Arial Black"/>
+                <w:sz w:val="24"/>
+                <w:szCs w:val="24"/>
+              </w:rPr>
+            </w:pPr>
+            <w:r>
+              <w:rPr>
+                <w:rFonts w:ascii="Arial Black" w:hAnsi="Arial Black"/>
+                <w:sz w:val="24"/>
+                <w:szCs w:val="24"/>
+              </w:rPr>
+              <w:t>SURVEY SITE NO.</w:t>
+            </w:r>
+          </w:p>
+          <w:p>
+            <w:pPr>
+              <w:rPr>
+                <w:rFonts w:ascii="Arial Black" w:hAnsi="Arial Black"/>
+                <w:sz w:val="24"/>
+                <w:szCs w:val="24"/>
+              </w:rPr>
+            </w:pPr>
+            <w:r>
+              <w:rPr>
+                <w:rFonts w:ascii="Arial Black" w:hAnsi="Arial Black"/>
+                <w:sz w:val="24"/>
+                <w:szCs w:val="24"/>
+              </w:rPr>
+              <w:t>GARMIN WAYPOINT NO.</w:t>
+            </w:r>
+          </w:p>
+          <w:p>
+            <w:pPr>
+              <w:rPr>
+                <w:rFonts w:ascii="Arial Black" w:hAnsi="Arial Black"/>
+                <w:sz w:val="24"/>
+                <w:szCs w:val="24"/>
+              </w:rPr>
+            </w:pPr>
+            <w:r>
+              <w:rPr>
+                <w:rFonts w:ascii="Arial Black" w:hAnsi="Arial Black"/>
+                <w:sz w:val="24"/>
+                <w:szCs w:val="24"/>
+              </w:rPr>
+              <w:t xml:space="preserve">GARMIN </w:t>
+            </w:r>
+            <w:r>
+              <w:rPr>
+                <w:rFonts w:ascii="Arial Black" w:hAnsi="Arial Black"/>
+                <w:sz w:val="24"/>
+                <w:szCs w:val="24"/>
+              </w:rPr>
+              <w:t>10 FIGURE OS GRID REF</w:t>
+            </w:r>
+          </w:p>
+          <w:p>
+            <w:pPr>
+              <w:rPr>
+                <w:rFonts w:ascii="Arial Black" w:hAnsi="Arial Black"/>
+                <w:sz w:val="24"/>
+                <w:szCs w:val="24"/>
+              </w:rPr>
+            </w:pPr>
+            <w:r>
+              <w:rPr>
+                <w:rFonts w:ascii="Arial Black" w:hAnsi="Arial Black"/>
+                <w:sz w:val="24"/>
+                <w:szCs w:val="24"/>
+              </w:rPr>
+              <w:t>PHOTO UP</w:t>
+            </w:r>
+          </w:p>
+          <w:p>
+            <w:pPr>
+              <w:rPr>
+                <w:rFonts w:ascii="Arial Black" w:hAnsi="Arial Black"/>
+                <w:sz w:val="24"/>
+                <w:szCs w:val="24"/>
+              </w:rPr>
+            </w:pPr>
+            <w:r>
+              <w:rPr>
+                <w:rFonts w:ascii="Arial Black" w:hAnsi="Arial Black"/>
+                <w:sz w:val="24"/>
+                <w:szCs w:val="24"/>
+              </w:rPr>
+              <w:t>PHOTO DOWN</w:t>
+            </w:r>
+          </w:p>
+          <w:p>
+            <w:pPr>
+              <w:rPr>
+                <w:rFonts w:ascii="Arial Black" w:hAnsi="Arial Black"/>
+                <w:sz w:val="24"/>
+                <w:szCs w:val="24"/>
+              </w:rPr>
+            </w:pPr>
+            <w:r>
+              <w:rPr>
+                <w:rFonts w:ascii="Arial Black" w:hAnsi="Arial Black"/>
+                <w:sz w:val="24"/>
+                <w:szCs w:val="24"/>
+              </w:rPr>
+              <w:t>WETNESS (DRY) 1-5 (WATER 5 CM +)</w:t>
+            </w:r>
+          </w:p>
+          <w:p>
+            <w:pPr>
+              <w:rPr>
+                <w:rFonts w:ascii="Arial Black" w:hAnsi="Arial Black"/>
+                <w:sz w:val="24"/>
+                <w:szCs w:val="24"/>
+              </w:rPr>
+            </w:pPr>
+            <w:r>
+              <w:rPr>
+                <w:rFonts w:ascii="Arial Black" w:hAnsi="Arial Black"/>
+                <w:sz w:val="24"/>
+                <w:szCs w:val="24"/>
+              </w:rPr>
+              <w:t>CANOPY PERCENTAGE COVER</w:t>
+            </w:r>
+          </w:p>
+          <w:p>
+            <w:pPr>
+              <w:rPr>
+                <w:rFonts w:ascii="Arial Black" w:hAnsi="Arial Black"/>
+                <w:sz w:val="24"/>
+                <w:szCs w:val="24"/>
+              </w:rPr>
+            </w:pPr>
+            <w:r>
+              <w:rPr>
+                <w:rFonts w:ascii="Arial Black" w:hAnsi="Arial Black"/>
+                <w:sz w:val="24"/>
+                <w:szCs w:val="24"/>
+              </w:rPr>
+              <w:t>SPECIES LIST…</w:t>
+            </w:r>
+          </w:p>
+          <w:p>
+            <w:pPr>
+              <w:rPr>
+                <w:rFonts w:ascii="Arial Black" w:hAnsi="Arial Black"/>
+                <w:sz w:val="24"/>
+                <w:szCs w:val="24"/>
+              </w:rPr>
+            </w:pPr>
+          </w:p>
+          <w:p>
+            <w:pPr>
+              <w:rPr>
+                <w:rFonts w:ascii="Arial Black" w:hAnsi="Arial Black"/>
+                <w:sz w:val="24"/>
+                <w:szCs w:val="24"/>
+              </w:rPr>
+            </w:pPr>
+          </w:p>
+          <w:p>
+            <w:pPr>
+              <w:rPr>
+                <w:rFonts w:ascii="Arial Black" w:hAnsi="Arial Black"/>
+                <w:sz w:val="24"/>
+                <w:szCs w:val="24"/>
+              </w:rPr>
+            </w:pPr>
+          </w:p>
+        </w:tc>
+        <w:tc>
+          <w:tcPr>
+            <w:tcW w:w="5228" w:type="dxa"/>
+          </w:tcPr>
+          <w:p>
+            <w:pPr>
+              <w:rPr>
+                <w:rFonts w:ascii="Arial Black" w:hAnsi="Arial Black"/>
                 <w:sz w:val="24"/>
                 <w:szCs w:val="24"/>
               </w:rPr>
@@ -324,6 +621,602 @@
         </w:tc>
       </w:tr>
       <w:tr>
+        <w:tc>
+          <w:tcPr>
+            <w:tcW w:w="5228" w:type="dxa"/>
+          </w:tcPr>
+          <w:p>
+            <w:pPr>
+              <w:rPr>
+                <w:rFonts w:ascii="Arial Black" w:hAnsi="Arial Black"/>
+                <w:sz w:val="24"/>
+                <w:szCs w:val="24"/>
+              </w:rPr>
+            </w:pPr>
+          </w:p>
+        </w:tc>
+        <w:tc>
+          <w:tcPr>
+            <w:tcW w:w="5228" w:type="dxa"/>
+          </w:tcPr>
+          <w:p>
+            <w:pPr>
+              <w:rPr>
+                <w:rFonts w:ascii="Arial Black" w:hAnsi="Arial Black"/>
+                <w:sz w:val="24"/>
+                <w:szCs w:val="24"/>
+              </w:rPr>
+            </w:pPr>
+          </w:p>
+        </w:tc>
+        <w:tc>
+          <w:tcPr>
+            <w:tcW w:w="5228" w:type="dxa"/>
+          </w:tcPr>
+          <w:p>
+            <w:pPr>
+              <w:rPr>
+                <w:rFonts w:ascii="Arial Black" w:hAnsi="Arial Black"/>
+                <w:sz w:val="24"/>
+                <w:szCs w:val="24"/>
+              </w:rPr>
+            </w:pPr>
+          </w:p>
+        </w:tc>
+      </w:tr>
+      <w:tr>
+        <w:trPr>
+          <w:gridAfter w:val="1"/>
+          <w:wAfter w:w="5228" w:type="dxa"/>
+        </w:trPr>
+        <w:tc>
+          <w:tcPr>
+            <w:tcW w:w="5228" w:type="dxa"/>
+          </w:tcPr>
+          <w:p>
+            <w:pPr>
+              <w:rPr>
+                <w:rFonts w:ascii="Arial Black" w:hAnsi="Arial Black"/>
+                <w:sz w:val="40"/>
+                <w:szCs w:val="40"/>
+              </w:rPr>
+            </w:pPr>
+            <w:r>
+              <w:rPr>
+                <w:rFonts w:ascii="Arial Black" w:hAnsi="Arial Black"/>
+                <w:sz w:val="40"/>
+                <w:szCs w:val="40"/>
+              </w:rPr>
+              <w:t>SPAINS HALL</w:t>
+            </w:r>
+          </w:p>
+          <w:p>
+            <w:pPr>
+              <w:rPr>
+                <w:rFonts w:ascii="Arial Black" w:hAnsi="Arial Black"/>
+                <w:sz w:val="24"/>
+                <w:szCs w:val="24"/>
+              </w:rPr>
+            </w:pPr>
+          </w:p>
+          <w:p>
+            <w:pPr>
+              <w:rPr>
+                <w:rFonts w:ascii="Arial Black" w:hAnsi="Arial Black"/>
+                <w:sz w:val="24"/>
+                <w:szCs w:val="24"/>
+              </w:rPr>
+            </w:pPr>
+            <w:r>
+              <w:rPr>
+                <w:rFonts w:ascii="Arial Black" w:hAnsi="Arial Black"/>
+                <w:sz w:val="24"/>
+                <w:szCs w:val="24"/>
+              </w:rPr>
+              <w:t>NAME: ………………………………………….</w:t>
+            </w:r>
+          </w:p>
+          <w:p>
+            <w:pPr>
+              <w:rPr>
+                <w:rFonts w:ascii="Arial Black" w:hAnsi="Arial Black"/>
+                <w:sz w:val="24"/>
+                <w:szCs w:val="24"/>
+              </w:rPr>
+            </w:pPr>
+          </w:p>
+          <w:p>
+            <w:pPr>
+              <w:rPr>
+                <w:rFonts w:ascii="Arial Black" w:hAnsi="Arial Black"/>
+                <w:sz w:val="24"/>
+                <w:szCs w:val="24"/>
+              </w:rPr>
+            </w:pPr>
+            <w:r>
+              <w:rPr>
+                <w:rFonts w:ascii="Arial Black" w:hAnsi="Arial Black"/>
+                <w:sz w:val="24"/>
+                <w:szCs w:val="24"/>
+              </w:rPr>
+              <w:t>DATE: …………………………………………..</w:t>
+            </w:r>
+          </w:p>
+          <w:p>
+            <w:pPr>
+              <w:rPr>
+                <w:rFonts w:ascii="Arial Black" w:hAnsi="Arial Black"/>
+                <w:sz w:val="24"/>
+                <w:szCs w:val="24"/>
+              </w:rPr>
+            </w:pPr>
+          </w:p>
+          <w:p>
+            <w:pPr>
+              <w:rPr>
+                <w:rFonts w:ascii="Arial Black" w:hAnsi="Arial Black"/>
+                <w:sz w:val="24"/>
+                <w:szCs w:val="24"/>
+              </w:rPr>
+            </w:pPr>
+          </w:p>
+          <w:p>
+            <w:pPr>
+              <w:rPr>
+                <w:rFonts w:ascii="Arial Black" w:hAnsi="Arial Black"/>
+                <w:sz w:val="24"/>
+                <w:szCs w:val="24"/>
+              </w:rPr>
+            </w:pPr>
+            <w:r>
+              <w:rPr>
+                <w:rFonts w:ascii="Arial Black" w:hAnsi="Arial Black"/>
+                <w:sz w:val="24"/>
+                <w:szCs w:val="24"/>
+              </w:rPr>
+              <w:t>SURVEY AIDE MEMOIRE</w:t>
+            </w:r>
+          </w:p>
+          <w:p>
+            <w:pPr>
+              <w:rPr>
+                <w:rFonts w:ascii="Arial Black" w:hAnsi="Arial Black"/>
+                <w:sz w:val="24"/>
+                <w:szCs w:val="24"/>
+              </w:rPr>
+            </w:pPr>
+            <w:r>
+              <w:rPr>
+                <w:rFonts w:ascii="Arial Black" w:hAnsi="Arial Black"/>
+                <w:sz w:val="24"/>
+                <w:szCs w:val="24"/>
+              </w:rPr>
+              <w:t>----------------------------------------</w:t>
+            </w:r>
+          </w:p>
+          <w:p>
+            <w:pPr>
+              <w:rPr>
+                <w:rFonts w:ascii="Arial Black" w:hAnsi="Arial Black"/>
+                <w:sz w:val="24"/>
+                <w:szCs w:val="24"/>
+              </w:rPr>
+            </w:pPr>
+            <w:r>
+              <w:rPr>
+                <w:rFonts w:ascii="Arial Black" w:hAnsi="Arial Black"/>
+                <w:sz w:val="24"/>
+                <w:szCs w:val="24"/>
+              </w:rPr>
+              <w:t>SURVEY SITE NO.</w:t>
+            </w:r>
+          </w:p>
+          <w:p>
+            <w:pPr>
+              <w:rPr>
+                <w:rFonts w:ascii="Arial Black" w:hAnsi="Arial Black"/>
+                <w:sz w:val="24"/>
+                <w:szCs w:val="24"/>
+              </w:rPr>
+            </w:pPr>
+            <w:r>
+              <w:rPr>
+                <w:rFonts w:ascii="Arial Black" w:hAnsi="Arial Black"/>
+                <w:sz w:val="24"/>
+                <w:szCs w:val="24"/>
+              </w:rPr>
+              <w:t>GARMIN WAYPOINT NO.</w:t>
+            </w:r>
+          </w:p>
+          <w:p>
+            <w:pPr>
+              <w:rPr>
+                <w:rFonts w:ascii="Arial Black" w:hAnsi="Arial Black"/>
+                <w:sz w:val="24"/>
+                <w:szCs w:val="24"/>
+              </w:rPr>
+            </w:pPr>
+            <w:r>
+              <w:rPr>
+                <w:rFonts w:ascii="Arial Black" w:hAnsi="Arial Black"/>
+                <w:sz w:val="24"/>
+                <w:szCs w:val="24"/>
+              </w:rPr>
+              <w:t xml:space="preserve">GARMIN </w:t>
+            </w:r>
+            <w:r>
+              <w:rPr>
+                <w:rFonts w:ascii="Arial Black" w:hAnsi="Arial Black"/>
+                <w:sz w:val="24"/>
+                <w:szCs w:val="24"/>
+              </w:rPr>
+              <w:t>10 FIGURE OS GRID REF</w:t>
+            </w:r>
+          </w:p>
+          <w:p>
+            <w:pPr>
+              <w:rPr>
+                <w:rFonts w:ascii="Arial Black" w:hAnsi="Arial Black"/>
+                <w:sz w:val="24"/>
+                <w:szCs w:val="24"/>
+              </w:rPr>
+            </w:pPr>
+            <w:r>
+              <w:rPr>
+                <w:rFonts w:ascii="Arial Black" w:hAnsi="Arial Black"/>
+                <w:sz w:val="24"/>
+                <w:szCs w:val="24"/>
+              </w:rPr>
+              <w:t>PHOTO UP</w:t>
+            </w:r>
+          </w:p>
+          <w:p>
+            <w:pPr>
+              <w:rPr>
+                <w:rFonts w:ascii="Arial Black" w:hAnsi="Arial Black"/>
+                <w:sz w:val="24"/>
+                <w:szCs w:val="24"/>
+              </w:rPr>
+            </w:pPr>
+            <w:r>
+              <w:rPr>
+                <w:rFonts w:ascii="Arial Black" w:hAnsi="Arial Black"/>
+                <w:sz w:val="24"/>
+                <w:szCs w:val="24"/>
+              </w:rPr>
+              <w:t>PHOTO DOWN</w:t>
+            </w:r>
+          </w:p>
+          <w:p>
+            <w:pPr>
+              <w:rPr>
+                <w:rFonts w:ascii="Arial Black" w:hAnsi="Arial Black"/>
+                <w:sz w:val="24"/>
+                <w:szCs w:val="24"/>
+              </w:rPr>
+            </w:pPr>
+            <w:r>
+              <w:rPr>
+                <w:rFonts w:ascii="Arial Black" w:hAnsi="Arial Black"/>
+                <w:sz w:val="24"/>
+                <w:szCs w:val="24"/>
+              </w:rPr>
+              <w:t>WETNESS (DRY) 1-5 (WATER 5 CM +)</w:t>
+            </w:r>
+          </w:p>
+          <w:p>
+            <w:pPr>
+              <w:rPr>
+                <w:rFonts w:ascii="Arial Black" w:hAnsi="Arial Black"/>
+                <w:sz w:val="24"/>
+                <w:szCs w:val="24"/>
+              </w:rPr>
+            </w:pPr>
+            <w:r>
+              <w:rPr>
+                <w:rFonts w:ascii="Arial Black" w:hAnsi="Arial Black"/>
+                <w:sz w:val="24"/>
+                <w:szCs w:val="24"/>
+              </w:rPr>
+              <w:t>CANOPY PERCENTAGE COVER</w:t>
+            </w:r>
+          </w:p>
+          <w:p>
+            <w:pPr>
+              <w:rPr>
+                <w:rFonts w:ascii="Arial Black" w:hAnsi="Arial Black"/>
+                <w:sz w:val="24"/>
+                <w:szCs w:val="24"/>
+              </w:rPr>
+            </w:pPr>
+            <w:r>
+              <w:rPr>
+                <w:rFonts w:ascii="Arial Black" w:hAnsi="Arial Black"/>
+                <w:sz w:val="24"/>
+                <w:szCs w:val="24"/>
+              </w:rPr>
+              <w:t>SPECIES LIST…</w:t>
+            </w:r>
+          </w:p>
+        </w:tc>
+        <w:tc>
+          <w:tcPr>
+            <w:tcW w:w="5228" w:type="dxa"/>
+          </w:tcPr>
+          <w:p>
+            <w:pPr>
+              <w:rPr>
+                <w:rFonts w:ascii="Arial Black" w:hAnsi="Arial Black"/>
+                <w:sz w:val="40"/>
+                <w:szCs w:val="40"/>
+              </w:rPr>
+            </w:pPr>
+            <w:r>
+              <w:rPr>
+                <w:rFonts w:ascii="Arial Black" w:hAnsi="Arial Black"/>
+                <w:sz w:val="40"/>
+                <w:szCs w:val="40"/>
+              </w:rPr>
+              <w:t>SPAINS HALL</w:t>
+            </w:r>
+          </w:p>
+          <w:p>
+            <w:pPr>
+              <w:rPr>
+                <w:rFonts w:ascii="Arial Black" w:hAnsi="Arial Black"/>
+                <w:sz w:val="24"/>
+                <w:szCs w:val="24"/>
+              </w:rPr>
+            </w:pPr>
+          </w:p>
+          <w:p>
+            <w:pPr>
+              <w:rPr>
+                <w:rFonts w:ascii="Arial Black" w:hAnsi="Arial Black"/>
+                <w:sz w:val="24"/>
+                <w:szCs w:val="24"/>
+              </w:rPr>
+            </w:pPr>
+            <w:r>
+              <w:rPr>
+                <w:rFonts w:ascii="Arial Black" w:hAnsi="Arial Black"/>
+                <w:sz w:val="24"/>
+                <w:szCs w:val="24"/>
+              </w:rPr>
+              <w:t>NAME: ………………………………………….</w:t>
+            </w:r>
+          </w:p>
+          <w:p>
+            <w:pPr>
+              <w:rPr>
+                <w:rFonts w:ascii="Arial Black" w:hAnsi="Arial Black"/>
+                <w:sz w:val="24"/>
+                <w:szCs w:val="24"/>
+              </w:rPr>
+            </w:pPr>
+          </w:p>
+          <w:p>
+            <w:pPr>
+              <w:rPr>
+                <w:rFonts w:ascii="Arial Black" w:hAnsi="Arial Black"/>
+                <w:sz w:val="24"/>
+                <w:szCs w:val="24"/>
+              </w:rPr>
+            </w:pPr>
+            <w:r>
+              <w:rPr>
+                <w:rFonts w:ascii="Arial Black" w:hAnsi="Arial Black"/>
+                <w:sz w:val="24"/>
+                <w:szCs w:val="24"/>
+              </w:rPr>
+              <w:t>DATE: …………………………………………..</w:t>
+            </w:r>
+          </w:p>
+          <w:p>
+            <w:pPr>
+              <w:rPr>
+                <w:rFonts w:ascii="Arial Black" w:hAnsi="Arial Black"/>
+                <w:sz w:val="24"/>
+                <w:szCs w:val="24"/>
+              </w:rPr>
+            </w:pPr>
+          </w:p>
+          <w:p>
+            <w:pPr>
+              <w:rPr>
+                <w:rFonts w:ascii="Arial Black" w:hAnsi="Arial Black"/>
+                <w:sz w:val="24"/>
+                <w:szCs w:val="24"/>
+              </w:rPr>
+            </w:pPr>
+          </w:p>
+          <w:p>
+            <w:pPr>
+              <w:rPr>
+                <w:rFonts w:ascii="Arial Black" w:hAnsi="Arial Black"/>
+                <w:sz w:val="24"/>
+                <w:szCs w:val="24"/>
+              </w:rPr>
+            </w:pPr>
+            <w:r>
+              <w:rPr>
+                <w:rFonts w:ascii="Arial Black" w:hAnsi="Arial Black"/>
+                <w:sz w:val="24"/>
+                <w:szCs w:val="24"/>
+              </w:rPr>
+              <w:t>SURVEY AIDE MEMOIRE</w:t>
+            </w:r>
+          </w:p>
+          <w:p>
+            <w:pPr>
+              <w:rPr>
+                <w:rFonts w:ascii="Arial Black" w:hAnsi="Arial Black"/>
+                <w:sz w:val="24"/>
+                <w:szCs w:val="24"/>
+              </w:rPr>
+            </w:pPr>
+            <w:r>
+              <w:rPr>
+                <w:rFonts w:ascii="Arial Black" w:hAnsi="Arial Black"/>
+                <w:sz w:val="24"/>
+                <w:szCs w:val="24"/>
+              </w:rPr>
+              <w:t>----------------------------------------</w:t>
+            </w:r>
+          </w:p>
+          <w:p>
+            <w:pPr>
+              <w:rPr>
+                <w:rFonts w:ascii="Arial Black" w:hAnsi="Arial Black"/>
+                <w:sz w:val="24"/>
+                <w:szCs w:val="24"/>
+              </w:rPr>
+            </w:pPr>
+            <w:r>
+              <w:rPr>
+                <w:rFonts w:ascii="Arial Black" w:hAnsi="Arial Black"/>
+                <w:sz w:val="24"/>
+                <w:szCs w:val="24"/>
+              </w:rPr>
+              <w:t>SURVEY SITE NO.</w:t>
+            </w:r>
+          </w:p>
+          <w:p>
+            <w:pPr>
+              <w:rPr>
+                <w:rFonts w:ascii="Arial Black" w:hAnsi="Arial Black"/>
+                <w:sz w:val="24"/>
+                <w:szCs w:val="24"/>
+              </w:rPr>
+            </w:pPr>
+            <w:r>
+              <w:rPr>
+                <w:rFonts w:ascii="Arial Black" w:hAnsi="Arial Black"/>
+                <w:sz w:val="24"/>
+                <w:szCs w:val="24"/>
+              </w:rPr>
+              <w:t>GARMIN WAYPOINT NO.</w:t>
+            </w:r>
+            <w:bookmarkStart w:id="0" w:name="_GoBack"/>
+            <w:bookmarkEnd w:id="0"/>
+          </w:p>
+          <w:p>
+            <w:pPr>
+              <w:rPr>
+                <w:rFonts w:ascii="Arial Black" w:hAnsi="Arial Black"/>
+                <w:sz w:val="24"/>
+                <w:szCs w:val="24"/>
+              </w:rPr>
+            </w:pPr>
+            <w:r>
+              <w:rPr>
+                <w:rFonts w:ascii="Arial Black" w:hAnsi="Arial Black"/>
+                <w:sz w:val="24"/>
+                <w:szCs w:val="24"/>
+              </w:rPr>
+              <w:t xml:space="preserve">GARMIN </w:t>
+            </w:r>
+            <w:r>
+              <w:rPr>
+                <w:rFonts w:ascii="Arial Black" w:hAnsi="Arial Black"/>
+                <w:sz w:val="24"/>
+                <w:szCs w:val="24"/>
+              </w:rPr>
+              <w:t>10 FIGURE OS GRID REF</w:t>
+            </w:r>
+          </w:p>
+          <w:p>
+            <w:pPr>
+              <w:rPr>
+                <w:rFonts w:ascii="Arial Black" w:hAnsi="Arial Black"/>
+                <w:sz w:val="24"/>
+                <w:szCs w:val="24"/>
+              </w:rPr>
+            </w:pPr>
+            <w:r>
+              <w:rPr>
+                <w:rFonts w:ascii="Arial Black" w:hAnsi="Arial Black"/>
+                <w:sz w:val="24"/>
+                <w:szCs w:val="24"/>
+              </w:rPr>
+              <w:t>PHOTO UP</w:t>
+            </w:r>
+          </w:p>
+          <w:p>
+            <w:pPr>
+              <w:rPr>
+                <w:rFonts w:ascii="Arial Black" w:hAnsi="Arial Black"/>
+                <w:sz w:val="24"/>
+                <w:szCs w:val="24"/>
+              </w:rPr>
+            </w:pPr>
+            <w:r>
+              <w:rPr>
+                <w:rFonts w:ascii="Arial Black" w:hAnsi="Arial Black"/>
+                <w:sz w:val="24"/>
+                <w:szCs w:val="24"/>
+              </w:rPr>
+              <w:t>PHOTO DOWN</w:t>
+            </w:r>
+          </w:p>
+          <w:p>
+            <w:pPr>
+              <w:rPr>
+                <w:rFonts w:ascii="Arial Black" w:hAnsi="Arial Black"/>
+                <w:sz w:val="24"/>
+                <w:szCs w:val="24"/>
+              </w:rPr>
+            </w:pPr>
+            <w:r>
+              <w:rPr>
+                <w:rFonts w:ascii="Arial Black" w:hAnsi="Arial Black"/>
+                <w:sz w:val="24"/>
+                <w:szCs w:val="24"/>
+              </w:rPr>
+              <w:t>WETNESS (DRY) 1-5 (WATER 5 CM +)</w:t>
+            </w:r>
+          </w:p>
+          <w:p>
+            <w:pPr>
+              <w:rPr>
+                <w:rFonts w:ascii="Arial Black" w:hAnsi="Arial Black"/>
+                <w:sz w:val="24"/>
+                <w:szCs w:val="24"/>
+              </w:rPr>
+            </w:pPr>
+            <w:r>
+              <w:rPr>
+                <w:rFonts w:ascii="Arial Black" w:hAnsi="Arial Black"/>
+                <w:sz w:val="24"/>
+                <w:szCs w:val="24"/>
+              </w:rPr>
+              <w:t>CANOPY PERCENTAGE COVER</w:t>
+            </w:r>
+          </w:p>
+          <w:p>
+            <w:pPr>
+              <w:rPr>
+                <w:rFonts w:ascii="Arial Black" w:hAnsi="Arial Black"/>
+                <w:sz w:val="24"/>
+                <w:szCs w:val="24"/>
+              </w:rPr>
+            </w:pPr>
+            <w:r>
+              <w:rPr>
+                <w:rFonts w:ascii="Arial Black" w:hAnsi="Arial Black"/>
+                <w:sz w:val="24"/>
+                <w:szCs w:val="24"/>
+              </w:rPr>
+              <w:t>SPECIES LIST…</w:t>
+            </w:r>
+          </w:p>
+        </w:tc>
+      </w:tr>
+      <w:tr>
+        <w:trPr>
+          <w:gridAfter w:val="1"/>
+          <w:wAfter w:w="5228" w:type="dxa"/>
+        </w:trPr>
         <w:tc>
           <w:tcPr>
             <w:tcW w:w="5228" w:type="dxa"/>
@@ -1112,7 +2005,7 @@
 </file>
 
 <file path=customXml/itemProps1.xml><?xml version="1.0" encoding="utf-8"?>
-<ds:datastoreItem xmlns:ds="http://schemas.openxmlformats.org/officeDocument/2006/customXml" ds:itemID="{A56C0490-C50B-477A-A041-AB67F83663BB}">
+<ds:datastoreItem xmlns:ds="http://schemas.openxmlformats.org/officeDocument/2006/customXml" ds:itemID="{E3E0CA39-DA84-4E63-8686-6E227E57F317}">
   <ds:schemaRefs>
     <ds:schemaRef ds:uri="http://schemas.openxmlformats.org/officeDocument/2006/bibliography"/>
   </ds:schemaRefs>

</xml_diff>